<commit_message>
add saved supp. online figures
</commit_message>
<xml_diff>
--- a/article/SexAllocMetapop 01.docx
+++ b/article/SexAllocMetapop 01.docx
@@ -2713,7 +2713,21 @@
           <w:b/>
           <w:bCs/>
         </w:rPr>
-        <w:t>S7: relations between statistics in population genetics at neutral markers and female allocation for different selfing rates.</w:t>
+        <w:t>S</w:t>
+      </w:r>
+      <w:r>
+        <w:rPr>
+          <w:b/>
+          <w:bCs/>
+        </w:rPr>
+        <w:t>3</w:t>
+      </w:r>
+      <w:r>
+        <w:rPr>
+          <w:b/>
+          <w:bCs/>
+        </w:rPr>
+        <w:t>: relations between statistics in population genetics at neutral markers and female allocation for different selfing rates.</w:t>
       </w:r>
     </w:p>
     <w:p>

</xml_diff>

<commit_message>
fig S4 + S5
</commit_message>
<xml_diff>
--- a/article/SexAllocMetapop 01.docx
+++ b/article/SexAllocMetapop 01.docx
@@ -798,7 +798,7 @@
           <w:rPr/>
           <w:commentReference w:id="0"/>
           <w:drawing>
-            <wp:anchor behindDoc="0" distT="0" distB="0" distL="0" distR="0" simplePos="0" locked="0" layoutInCell="1" allowOverlap="1" relativeHeight="26">
+            <wp:anchor behindDoc="0" distT="0" distB="0" distL="0" distR="0" simplePos="0" locked="0" layoutInCell="1" allowOverlap="1" relativeHeight="22">
               <wp:simplePos x="0" y="0"/>
               <wp:positionH relativeFrom="column">
                 <wp:align>center</wp:align>
@@ -1009,7 +1009,7 @@
       <w:r>
         <w:rPr/>
         <w:drawing>
-          <wp:anchor behindDoc="0" distT="0" distB="0" distL="0" distR="0" simplePos="0" locked="0" layoutInCell="1" allowOverlap="1" relativeHeight="22">
+          <wp:anchor behindDoc="0" distT="0" distB="0" distL="0" distR="0" simplePos="0" locked="0" layoutInCell="1" allowOverlap="1" relativeHeight="0">
             <wp:simplePos x="0" y="0"/>
             <wp:positionH relativeFrom="column">
               <wp:posOffset>1270</wp:posOffset>
@@ -1592,7 +1592,7 @@
       <w:r>
         <w:rPr/>
         <w:drawing>
-          <wp:anchor behindDoc="0" distT="0" distB="0" distL="0" distR="0" simplePos="0" locked="0" layoutInCell="1" allowOverlap="1" relativeHeight="23">
+          <wp:anchor behindDoc="0" distT="0" distB="0" distL="0" distR="0" simplePos="0" locked="0" layoutInCell="1" allowOverlap="1" relativeHeight="1">
             <wp:simplePos x="0" y="0"/>
             <wp:positionH relativeFrom="column">
               <wp:align>center</wp:align>
@@ -2085,7 +2085,7 @@
       <w:r>
         <w:rPr/>
         <w:drawing>
-          <wp:anchor behindDoc="0" distT="0" distB="0" distL="0" distR="0" simplePos="0" locked="0" layoutInCell="1" allowOverlap="1" relativeHeight="24">
+          <wp:anchor behindDoc="0" distT="0" distB="0" distL="0" distR="0" simplePos="0" locked="0" layoutInCell="1" allowOverlap="1" relativeHeight="2">
             <wp:simplePos x="0" y="0"/>
             <wp:positionH relativeFrom="column">
               <wp:posOffset>-452755</wp:posOffset>
@@ -2477,7 +2477,7 @@
         <w:r>
           <w:rPr/>
           <w:drawing>
-            <wp:anchor behindDoc="0" distT="0" distB="0" distL="0" distR="0" simplePos="0" locked="0" layoutInCell="1" allowOverlap="1" relativeHeight="25">
+            <wp:anchor behindDoc="0" distT="0" distB="0" distL="0" distR="0" simplePos="0" locked="0" layoutInCell="1" allowOverlap="1" relativeHeight="3">
               <wp:simplePos x="0" y="0"/>
               <wp:positionH relativeFrom="column">
                 <wp:align>center</wp:align>
@@ -2633,7 +2633,7 @@
           <w:bCs/>
         </w:rPr>
         <w:drawing>
-          <wp:anchor behindDoc="0" distT="0" distB="0" distL="0" distR="0" simplePos="0" locked="0" layoutInCell="1" allowOverlap="1" relativeHeight="27">
+          <wp:anchor behindDoc="0" distT="0" distB="0" distL="0" distR="0" simplePos="0" locked="0" layoutInCell="1" allowOverlap="1" relativeHeight="23">
             <wp:simplePos x="0" y="0"/>
             <wp:positionH relativeFrom="column">
               <wp:align>center</wp:align>
@@ -2883,27 +2883,28 @@
         <w:pStyle w:val="Normal"/>
         <w:pageBreakBefore/>
         <w:spacing w:lineRule="auto" w:line="360"/>
-        <w:rPr>
-          <w:b/>
-          <w:bCs/>
-        </w:rPr>
-      </w:pPr>
-      <w:r>
-        <w:rPr>
-          <w:b/>
-          <w:bCs/>
-        </w:rPr>
-        <w:t>Figure S8: effects of metapopulations dynamics on statistics in population genetics for k=1 colonizer</w:t>
+        <w:jc w:val="both"/>
+        <w:rPr>
+          <w:b/>
+          <w:bCs/>
+        </w:rPr>
+      </w:pPr>
+      <w:r>
+        <w:rPr>
+          <w:b/>
+          <w:bCs/>
+        </w:rPr>
+        <w:t xml:space="preserve">Figure </w:t>
         <w:drawing>
-          <wp:anchor behindDoc="0" distT="0" distB="0" distL="0" distR="0" simplePos="0" locked="0" layoutInCell="1" allowOverlap="1" relativeHeight="0">
+          <wp:anchor behindDoc="0" distT="0" distB="0" distL="0" distR="0" simplePos="0" locked="0" layoutInCell="1" allowOverlap="1" relativeHeight="21">
             <wp:simplePos x="0" y="0"/>
             <wp:positionH relativeFrom="column">
-              <wp:posOffset>0</wp:posOffset>
+              <wp:align>center</wp:align>
             </wp:positionH>
             <wp:positionV relativeFrom="paragraph">
-              <wp:posOffset>-20955</wp:posOffset>
+              <wp:align>top</wp:align>
             </wp:positionV>
-            <wp:extent cx="5758815" cy="4071620"/>
+            <wp:extent cx="5759450" cy="2976245"/>
             <wp:effectExtent l="0" t="0" r="0" b="0"/>
             <wp:wrapSquare wrapText="largest"/>
             <wp:docPr id="6" name="Picture" descr=""/>
@@ -2928,7 +2929,7 @@
                   <pic:spPr bwMode="auto">
                     <a:xfrm>
                       <a:off x="0" y="0"/>
-                      <a:ext cx="5758815" cy="4071620"/>
+                      <a:ext cx="5759450" cy="2976245"/>
                     </a:xfrm>
                     <a:prstGeom prst="rect">
                       <a:avLst/>
@@ -2947,16 +2948,50 @@
           </wp:anchor>
         </w:drawing>
       </w:r>
-    </w:p>
-    <w:p>
-      <w:pPr>
-        <w:pStyle w:val="Normal"/>
-        <w:spacing w:lineRule="auto" w:line="360"/>
-        <w:jc w:val="both"/>
-        <w:rPr/>
-      </w:pPr>
-      <w:r>
-        <w:rPr/>
+      <w:r>
+        <w:rPr>
+          <w:b/>
+          <w:bCs/>
+        </w:rPr>
+        <w:t>S</w:t>
+      </w:r>
+      <w:r>
+        <w:fldChar w:fldCharType="end"/>
+      </w:r>
+      <w:r>
+        <w:rPr>
+          <w:b/>
+          <w:bCs/>
+        </w:rPr>
+        <w:t>4</w:t>
+      </w:r>
+      <w:r>
+        <w:rPr>
+          <w:b/>
+          <w:bCs/>
+        </w:rPr>
+        <w:t xml:space="preserve">: relations between </w:t>
+      </w:r>
+      <w:r>
+        <w:rPr>
+          <w:b/>
+          <w:bCs/>
+        </w:rPr>
+        <w:t xml:space="preserve">migration rate and </w:t>
+      </w:r>
+      <w:r>
+        <w:rPr>
+          <w:b/>
+          <w:bCs/>
+        </w:rPr>
+        <w:t xml:space="preserve">statistics in population genetics at neutral markers </w:t>
+      </w:r>
+      <w:r>
+        <w:rPr>
+          <w:b/>
+          <w:bCs/>
+        </w:rPr>
+        <w:t>for k = 1 colonizer</w:t>
       </w:r>
     </w:p>
     <w:p>
@@ -2965,59 +3000,27 @@
         <w:pageBreakBefore/>
         <w:spacing w:lineRule="auto" w:line="360"/>
         <w:jc w:val="both"/>
-        <w:rPr/>
-      </w:pPr>
-      <w:r>
-        <w:rPr/>
-      </w:r>
-    </w:p>
-    <w:p>
-      <w:pPr>
-        <w:pStyle w:val="Normal"/>
-        <w:spacing w:lineRule="auto" w:line="360"/>
-        <w:rPr>
-          <w:b/>
-          <w:bCs/>
-        </w:rPr>
-      </w:pPr>
-      <w:commentRangeStart w:id="9"/>
+        <w:rPr>
+          <w:b/>
+          <w:bCs/>
+        </w:rPr>
+      </w:pPr>
       <w:r>
         <w:rPr>
           <w:b/>
           <w:bCs/>
         </w:rPr>
         <w:t xml:space="preserve">Figure </w:t>
-      </w:r>
-      <w:commentRangeEnd w:id="9"/>
-      <w:r>
-        <w:rPr>
-          <w:b/>
-          <w:bCs/>
-        </w:rPr>
-      </w:r>
-      <w:r>
-        <w:rPr>
-          <w:b/>
-          <w:bCs/>
-        </w:rPr>
-        <w:commentReference w:id="9"/>
-      </w:r>
-      <w:r>
-        <w:rPr>
-          <w:b/>
-          <w:bCs/>
-        </w:rPr>
-        <w:t>S9: effects of metapopulations dynamics on statistics in population genetics for k=2 colonizers</w:t>
         <w:drawing>
-          <wp:anchor behindDoc="0" distT="0" distB="0" distL="0" distR="0" simplePos="0" locked="0" layoutInCell="1" allowOverlap="1" relativeHeight="1">
+          <wp:anchor behindDoc="0" distT="0" distB="0" distL="0" distR="0" simplePos="0" locked="0" layoutInCell="1" allowOverlap="1" relativeHeight="24">
             <wp:simplePos x="0" y="0"/>
             <wp:positionH relativeFrom="column">
               <wp:align>center</wp:align>
             </wp:positionH>
             <wp:positionV relativeFrom="paragraph">
-              <wp:posOffset>87630</wp:posOffset>
+              <wp:align>top</wp:align>
             </wp:positionV>
-            <wp:extent cx="5758815" cy="4071620"/>
+            <wp:extent cx="5759450" cy="2976245"/>
             <wp:effectExtent l="0" t="0" r="0" b="0"/>
             <wp:wrapSquare wrapText="largest"/>
             <wp:docPr id="7" name="Picture" descr=""/>
@@ -3042,7 +3045,7 @@
                   <pic:spPr bwMode="auto">
                     <a:xfrm>
                       <a:off x="0" y="0"/>
-                      <a:ext cx="5758815" cy="4071620"/>
+                      <a:ext cx="5759450" cy="2976245"/>
                     </a:xfrm>
                     <a:prstGeom prst="rect">
                       <a:avLst/>
@@ -3061,222 +3064,23 @@
           </wp:anchor>
         </w:drawing>
       </w:r>
-    </w:p>
-    <w:p>
-      <w:pPr>
-        <w:pStyle w:val="Normal"/>
-        <w:spacing w:lineRule="auto" w:line="360"/>
-        <w:rPr/>
-      </w:pPr>
-      <w:r>
-        <w:rPr/>
-      </w:r>
-    </w:p>
-    <w:p>
-      <w:pPr>
-        <w:pStyle w:val="Normal"/>
-        <w:pageBreakBefore/>
-        <w:spacing w:lineRule="auto" w:line="360"/>
-        <w:rPr>
-          <w:b/>
-          <w:bCs/>
-        </w:rPr>
-      </w:pPr>
-      <w:commentRangeStart w:id="10"/>
-      <w:r>
-        <w:rPr>
-          <w:b/>
-          <w:bCs/>
-        </w:rPr>
-        <w:t xml:space="preserve">Figure </w:t>
-      </w:r>
-      <w:commentRangeEnd w:id="10"/>
-      <w:r>
-        <w:rPr>
-          <w:b/>
-          <w:bCs/>
-        </w:rPr>
-      </w:r>
-      <w:r>
-        <w:rPr>
-          <w:b/>
-          <w:bCs/>
-        </w:rPr>
-        <w:commentReference w:id="10"/>
-      </w:r>
-      <w:r>
-        <w:rPr>
-          <w:b/>
-          <w:bCs/>
-        </w:rPr>
-        <w:commentReference w:id="11"/>
-      </w:r>
-      <w:r>
-        <w:rPr>
-          <w:b/>
-          <w:bCs/>
-        </w:rPr>
-        <w:t>S10: effects of metapopulations dynamics on statistics in population genetics for k=3 colonizers</w:t>
-        <w:drawing>
-          <wp:anchor behindDoc="0" distT="0" distB="0" distL="0" distR="0" simplePos="0" locked="0" layoutInCell="1" allowOverlap="1" relativeHeight="2">
-            <wp:simplePos x="0" y="0"/>
-            <wp:positionH relativeFrom="column">
-              <wp:align>center</wp:align>
-            </wp:positionH>
-            <wp:positionV relativeFrom="paragraph">
-              <wp:posOffset>0</wp:posOffset>
-            </wp:positionV>
-            <wp:extent cx="5758815" cy="4071620"/>
-            <wp:effectExtent l="0" t="0" r="0" b="0"/>
-            <wp:wrapSquare wrapText="largest"/>
-            <wp:docPr id="8" name="Picture" descr=""/>
-            <wp:cNvGraphicFramePr>
-              <a:graphicFrameLocks xmlns:a="http://schemas.openxmlformats.org/drawingml/2006/main" noChangeAspect="1"/>
-            </wp:cNvGraphicFramePr>
-            <a:graphic xmlns:a="http://schemas.openxmlformats.org/drawingml/2006/main">
-              <a:graphicData uri="http://schemas.openxmlformats.org/drawingml/2006/picture">
-                <pic:pic xmlns:pic="http://schemas.openxmlformats.org/drawingml/2006/picture">
-                  <pic:nvPicPr>
-                    <pic:cNvPr id="8" name="Picture" descr=""/>
-                    <pic:cNvPicPr>
-                      <a:picLocks noChangeAspect="1" noChangeArrowheads="1"/>
-                    </pic:cNvPicPr>
-                  </pic:nvPicPr>
-                  <pic:blipFill>
-                    <a:blip r:embed="rId10"/>
-                    <a:stretch>
-                      <a:fillRect/>
-                    </a:stretch>
-                  </pic:blipFill>
-                  <pic:spPr bwMode="auto">
-                    <a:xfrm>
-                      <a:off x="0" y="0"/>
-                      <a:ext cx="5758815" cy="4071620"/>
-                    </a:xfrm>
-                    <a:prstGeom prst="rect">
-                      <a:avLst/>
-                    </a:prstGeom>
-                    <a:noFill/>
-                    <a:ln w="9525">
-                      <a:noFill/>
-                      <a:miter lim="800000"/>
-                      <a:headEnd/>
-                      <a:tailEnd/>
-                    </a:ln>
-                  </pic:spPr>
-                </pic:pic>
-              </a:graphicData>
-            </a:graphic>
-          </wp:anchor>
-        </w:drawing>
-      </w:r>
-    </w:p>
-    <w:p>
-      <w:pPr>
-        <w:pStyle w:val="Normal"/>
-        <w:spacing w:lineRule="auto" w:line="360"/>
-        <w:rPr/>
-      </w:pPr>
-      <w:r>
-        <w:rPr/>
-      </w:r>
-    </w:p>
-    <w:p>
-      <w:pPr>
-        <w:pStyle w:val="Normal"/>
-        <w:pageBreakBefore/>
-        <w:spacing w:lineRule="auto" w:line="360"/>
-        <w:jc w:val="both"/>
-        <w:rPr/>
-      </w:pPr>
-      <w:r>
-        <w:rPr/>
-      </w:r>
-    </w:p>
-    <w:p>
-      <w:pPr>
-        <w:pStyle w:val="Normal"/>
-        <w:spacing w:lineRule="auto" w:line="360"/>
-        <w:rPr>
-          <w:b/>
-          <w:bCs/>
-        </w:rPr>
-      </w:pPr>
-      <w:r>
-        <w:rPr>
-          <w:b/>
-          <w:bCs/>
-        </w:rPr>
-        <w:t>Figure S11: effects of metapopulations dynamics on statistics in population genetics for k=10 colonizers</w:t>
-        <w:drawing>
-          <wp:anchor behindDoc="0" distT="0" distB="0" distL="0" distR="0" simplePos="0" locked="0" layoutInCell="1" allowOverlap="1" relativeHeight="3">
-            <wp:simplePos x="0" y="0"/>
-            <wp:positionH relativeFrom="column">
-              <wp:align>center</wp:align>
-            </wp:positionH>
-            <wp:positionV relativeFrom="paragraph">
-              <wp:posOffset>87630</wp:posOffset>
-            </wp:positionV>
-            <wp:extent cx="5758815" cy="4071620"/>
-            <wp:effectExtent l="0" t="0" r="0" b="0"/>
-            <wp:wrapSquare wrapText="largest"/>
-            <wp:docPr id="9" name="Picture" descr=""/>
-            <wp:cNvGraphicFramePr>
-              <a:graphicFrameLocks xmlns:a="http://schemas.openxmlformats.org/drawingml/2006/main" noChangeAspect="1"/>
-            </wp:cNvGraphicFramePr>
-            <a:graphic xmlns:a="http://schemas.openxmlformats.org/drawingml/2006/main">
-              <a:graphicData uri="http://schemas.openxmlformats.org/drawingml/2006/picture">
-                <pic:pic xmlns:pic="http://schemas.openxmlformats.org/drawingml/2006/picture">
-                  <pic:nvPicPr>
-                    <pic:cNvPr id="9" name="Picture" descr=""/>
-                    <pic:cNvPicPr>
-                      <a:picLocks noChangeAspect="1" noChangeArrowheads="1"/>
-                    </pic:cNvPicPr>
-                  </pic:nvPicPr>
-                  <pic:blipFill>
-                    <a:blip r:embed="rId11"/>
-                    <a:stretch>
-                      <a:fillRect/>
-                    </a:stretch>
-                  </pic:blipFill>
-                  <pic:spPr bwMode="auto">
-                    <a:xfrm>
-                      <a:off x="0" y="0"/>
-                      <a:ext cx="5758815" cy="4071620"/>
-                    </a:xfrm>
-                    <a:prstGeom prst="rect">
-                      <a:avLst/>
-                    </a:prstGeom>
-                    <a:noFill/>
-                    <a:ln w="9525">
-                      <a:noFill/>
-                      <a:miter lim="800000"/>
-                      <a:headEnd/>
-                      <a:tailEnd/>
-                    </a:ln>
-                  </pic:spPr>
-                </pic:pic>
-              </a:graphicData>
-            </a:graphic>
-          </wp:anchor>
-        </w:drawing>
-      </w:r>
-    </w:p>
-    <w:p>
-      <w:pPr>
-        <w:pStyle w:val="Normal"/>
-        <w:spacing w:lineRule="auto" w:line="360"/>
-        <w:rPr/>
-      </w:pPr>
-      <w:r>
-        <w:rPr/>
+      <w:r>
+        <w:rPr>
+          <w:b/>
+          <w:bCs/>
+        </w:rPr>
+        <w:t>S5: relations between migration rate and statistics in population genetics at neutral markers for k = 10 colonizers</w:t>
+      </w:r>
+      <w:r>
+        <w:fldChar w:fldCharType="end"/>
       </w:r>
     </w:p>
     <w:sectPr>
-      <w:footerReference w:type="default" r:id="rId12"/>
+      <w:headerReference w:type="default" r:id="rId10"/>
+      <w:footerReference w:type="default" r:id="rId11"/>
       <w:type w:val="nextPage"/>
       <w:pgSz w:w="11906" w:h="16838"/>
-      <w:pgMar w:left="1418" w:right="1418" w:header="0" w:top="1134" w:footer="709" w:bottom="1134" w:gutter="0"/>
+      <w:pgMar w:left="1418" w:right="1418" w:header="1134" w:top="2107" w:footer="709" w:bottom="1134" w:gutter="0"/>
       <w:pgNumType w:fmt="decimal"/>
       <w:formProt w:val="false"/>
       <w:textDirection w:val="lrTb"/>
@@ -3368,30 +3172,6 @@
       <w:r>
         <w:rPr/>
         <w:t xml:space="preserve">I find the contrast in font size between the labels for the selfing rate and the axis labels too big. </w:t>
-      </w:r>
-    </w:p>
-  </w:comment>
-  <w:comment w:id="9" w:author="John Pannell" w:date="2016-07-08T13:09:00Z" w:initials="JP">
-    <w:p>
-      <w:r>
-        <w:rPr/>
-        <w:t xml:space="preserve">These results are interesting. It seems here that Fst and Gst are not very sensitive over much of the range, whereas G’st and D are more so. However, it’s difficult to quantify this in one’s mind with the heat maps. Can we visualise this differently for the reader? For example, plot the statistic against the migration rate for a series of curves, each of which for a different extinction rate. I think it would be clearer, even if less beautiful. </w:t>
-      </w:r>
-    </w:p>
-  </w:comment>
-  <w:comment w:id="10" w:author="John Pannell" w:date="2016-07-08T13:09:00Z" w:initials="JP">
-    <w:p>
-      <w:r>
-        <w:rPr/>
-        <w:t xml:space="preserve">Same comment. </w:t>
-      </w:r>
-    </w:p>
-  </w:comment>
-  <w:comment w:id="11" w:author="John Pannell" w:date="2016-07-08T13:10:00Z" w:initials="JP">
-    <w:p>
-      <w:r>
-        <w:rPr/>
-        <w:t xml:space="preserve">Same comment. </w:t>
       </w:r>
     </w:p>
   </w:comment>
@@ -3435,7 +3215,7 @@
                   <w:fldChar w:fldCharType="separate"/>
                 </w:r>
                 <w:r>
-                  <w:t>18</w:t>
+                  <w:t>17</w:t>
                 </w:r>
                 <w:r>
                   <w:fldChar w:fldCharType="end"/>
@@ -3458,6 +3238,42 @@
     </w:r>
   </w:p>
 </w:ftr>
+</file>
+
+<file path=word/header1.xml><?xml version="1.0" encoding="utf-8"?>
+<w:hdr xmlns:o="urn:schemas-microsoft-com:office:office" xmlns:r="http://schemas.openxmlformats.org/officeDocument/2006/relationships" xmlns:v="urn:schemas-microsoft-com:vml" xmlns:w="http://schemas.openxmlformats.org/wordprocessingml/2006/main" xmlns:w10="urn:schemas-microsoft-com:office:word" xmlns:wp="http://schemas.openxmlformats.org/drawingml/2006/wordprocessingDrawing">
+  <w:p>
+    <w:pPr>
+      <w:pStyle w:val="Entte"/>
+      <w:rPr/>
+    </w:pPr>
+    <w:ins w:id="32" w:author="Auteur inconnu" w:date="2016-07-14T22:34:00Z">
+      <w:r>
+        <w:rPr/>
+      </w:r>
+    </w:ins>
+  </w:p>
+  <w:p>
+    <w:pPr>
+      <w:pStyle w:val="Entte"/>
+      <w:rPr/>
+    </w:pPr>
+    <w:ins w:id="33" w:author="Auteur inconnu" w:date="2016-07-14T22:35:00Z">
+      <w:r>
+        <w:rPr/>
+      </w:r>
+    </w:ins>
+  </w:p>
+  <w:p>
+    <w:pPr>
+      <w:pStyle w:val="Entte"/>
+      <w:rPr/>
+    </w:pPr>
+    <w:r>
+      <w:rPr/>
+    </w:r>
+  </w:p>
+</w:hdr>
 </file>
 
 <file path=word/numbering.xml><?xml version="1.0" encoding="utf-8"?>
@@ -4366,6 +4182,12 @@
       <w:sz w:val="18"/>
       <w:szCs w:val="18"/>
     </w:rPr>
+  </w:style>
+  <w:style w:type="paragraph" w:styleId="Entte">
+    <w:name w:val="En-tête"/>
+    <w:basedOn w:val="Normal"/>
+    <w:pPr/>
+    <w:rPr/>
   </w:style>
   <w:style w:type="numbering" w:styleId="NoList" w:default="1">
     <w:name w:val="No List"/>

</xml_diff>